<commit_message>
Added draft of Fin Tech Final Project Report
</commit_message>
<xml_diff>
--- a/Final_Project/Final_Project_Report.docx
+++ b/Final_Project/Final_Project_Report.docx
@@ -194,12 +194,12 @@
           <wp:inline distB="114300" distT="114300" distL="114300" distR="114300">
             <wp:extent cx="6065256" cy="3412763"/>
             <wp:effectExtent b="0" l="0" r="0" t="0"/>
-            <wp:docPr id="5" name="image4.png"/>
+            <wp:docPr id="5" name="image3.png"/>
             <a:graphic>
               <a:graphicData uri="http://schemas.openxmlformats.org/drawingml/2006/picture">
                 <pic:pic>
                   <pic:nvPicPr>
-                    <pic:cNvPr id="0" name="image4.png"/>
+                    <pic:cNvPr id="0" name="image3.png"/>
                     <pic:cNvPicPr preferRelativeResize="0"/>
                   </pic:nvPicPr>
                   <pic:blipFill>
@@ -260,7 +260,7 @@
           <w:szCs w:val="36"/>
           <w:rtl w:val="0"/>
         </w:rPr>
-        <w:t xml:space="preserve">由上台指期走勢圖得知，指數雖沒有如亞馬遜公司在近幾年大幅竄升，卻是穩穩成長。選擇最基本技術指標MA、RSI即可。第二次作業，我用 RSI作指標，搭配短期RSU數值限制在某範圍配合各支股票fine tuning，而獲得了高達5.5萬分的高分成績位居全班第八。</w:t>
+        <w:t xml:space="preserve">由上台指期走勢圖得知，指數雖沒有如亞馬遜公司在近幾年大幅竄升，卻是穩穩成長(納入股市型態學考量)。選擇最基本技術指標MA、RSI即可。第二次作業，我用 RSI作指標，搭配短期RSU數值限制在某範圍配合各支股票fine tuning，而獲得了高達5.5萬分的高分成績位居全班第八。</w:t>
       </w:r>
     </w:p>
     <w:p>
@@ -697,12 +697,12 @@
           <wp:inline distB="114300" distT="114300" distL="114300" distR="114300">
             <wp:extent cx="5685852" cy="3555638"/>
             <wp:effectExtent b="0" l="0" r="0" t="0"/>
-            <wp:docPr id="2" name="image3.png"/>
+            <wp:docPr id="2" name="image4.png"/>
             <a:graphic>
               <a:graphicData uri="http://schemas.openxmlformats.org/drawingml/2006/picture">
                 <pic:pic>
                   <pic:nvPicPr>
-                    <pic:cNvPr id="0" name="image3.png"/>
+                    <pic:cNvPr id="0" name="image4.png"/>
                     <pic:cNvPicPr preferRelativeResize="0"/>
                   </pic:nvPicPr>
                   <pic:blipFill>
@@ -917,6 +917,73 @@
       </w:pPr>
       <w:r>
         <w:rPr>
+          <w:rFonts w:ascii="Arial Unicode MS" w:cs="Arial Unicode MS" w:eastAsia="Arial Unicode MS" w:hAnsi="Arial Unicode MS"/>
+          <w:sz w:val="36"/>
+          <w:szCs w:val="36"/>
+          <w:rtl w:val="0"/>
+        </w:rPr>
+        <w:t xml:space="preserve">以上方法跟知名金融科技公司模型預測比可能小巫見大巫，但短期交易(炒短線)也算能派上用場。 </w:t>
+      </w:r>
+    </w:p>
+    <w:p>
+      <w:pPr>
+        <w:ind w:left="720" w:firstLine="0"/>
+        <w:jc w:val="left"/>
+        <w:rPr>
+          <w:sz w:val="36"/>
+          <w:szCs w:val="36"/>
+        </w:rPr>
+      </w:pPr>
+      <w:r>
+        <w:rPr>
+          <w:rFonts w:ascii="Arial Unicode MS" w:cs="Arial Unicode MS" w:eastAsia="Arial Unicode MS" w:hAnsi="Arial Unicode MS"/>
+          <w:sz w:val="36"/>
+          <w:szCs w:val="36"/>
+          <w:rtl w:val="0"/>
+        </w:rPr>
+        <w:t xml:space="preserve">不久將來，若以程式作自動交易、股價追蹤，RSI MA KD三個最基本指標，會是除LSTM等方法最需要納入模型中，甚至某些情況以上三個指標的表現可能不亞於神經網路。</w:t>
+      </w:r>
+    </w:p>
+    <w:p>
+      <w:pPr>
+        <w:ind w:left="720" w:firstLine="0"/>
+        <w:jc w:val="left"/>
+        <w:rPr>
+          <w:sz w:val="36"/>
+          <w:szCs w:val="36"/>
+        </w:rPr>
+      </w:pPr>
+      <w:r>
+        <w:rPr>
+          <w:rFonts w:ascii="Arial Unicode MS" w:cs="Arial Unicode MS" w:eastAsia="Arial Unicode MS" w:hAnsi="Arial Unicode MS"/>
+          <w:b w:val="1"/>
+          <w:sz w:val="36"/>
+          <w:szCs w:val="36"/>
+          <w:rtl w:val="0"/>
+        </w:rPr>
+        <w:t xml:space="preserve">但完全靠程式發大財，我認為不可能</w:t>
+      </w:r>
+      <w:r>
+        <w:rPr>
+          <w:rFonts w:ascii="Arial Unicode MS" w:cs="Arial Unicode MS" w:eastAsia="Arial Unicode MS" w:hAnsi="Arial Unicode MS"/>
+          <w:sz w:val="36"/>
+          <w:szCs w:val="36"/>
+          <w:rtl w:val="0"/>
+        </w:rPr>
+        <w:t xml:space="preserve">，影響股價的因素太多了: 預期心理、天然災害、政治戰爭情勢、甚至有權有勢的川普、普丁、Elon Musk 一篇推文，都牽一髮而動全身。 這時加入人工修正就相當重要，以人工為主、程式為輔，會是最適切的組合。</w:t>
+      </w:r>
+    </w:p>
+    <w:p>
+      <w:pPr>
+        <w:ind w:left="720" w:firstLine="0"/>
+        <w:jc w:val="left"/>
+        <w:rPr>
+          <w:sz w:val="36"/>
+          <w:szCs w:val="36"/>
+        </w:rPr>
+      </w:pPr>
+      <w:r>
+        <w:rPr>
           <w:rtl w:val="0"/>
         </w:rPr>
       </w:r>
@@ -943,6 +1010,108 @@
           <w:rtl w:val="0"/>
         </w:rPr>
         <w:t xml:space="preserve">心得</w:t>
+      </w:r>
+    </w:p>
+    <w:p>
+      <w:pPr>
+        <w:ind w:left="720" w:firstLine="0"/>
+        <w:jc w:val="left"/>
+        <w:rPr>
+          <w:sz w:val="36"/>
+          <w:szCs w:val="36"/>
+        </w:rPr>
+      </w:pPr>
+      <w:r>
+        <w:rPr>
+          <w:rFonts w:ascii="Arial Unicode MS" w:cs="Arial Unicode MS" w:eastAsia="Arial Unicode MS" w:hAnsi="Arial Unicode MS"/>
+          <w:sz w:val="36"/>
+          <w:szCs w:val="36"/>
+          <w:rtl w:val="0"/>
+        </w:rPr>
+        <w:t xml:space="preserve">雖然目前仍未公布總體排名，但不論好壞，直接下市場廝殺是投資學相關科目最好的課程指導老師。</w:t>
+      </w:r>
+    </w:p>
+    <w:p>
+      <w:pPr>
+        <w:ind w:left="720" w:firstLine="0"/>
+        <w:jc w:val="left"/>
+        <w:rPr>
+          <w:sz w:val="36"/>
+          <w:szCs w:val="36"/>
+        </w:rPr>
+      </w:pPr>
+      <w:r>
+        <w:rPr>
+          <w:rtl w:val="0"/>
+        </w:rPr>
+      </w:r>
+    </w:p>
+    <w:p>
+      <w:pPr>
+        <w:ind w:left="720" w:firstLine="0"/>
+        <w:jc w:val="left"/>
+        <w:rPr>
+          <w:sz w:val="36"/>
+          <w:szCs w:val="36"/>
+        </w:rPr>
+      </w:pPr>
+      <w:r>
+        <w:rPr>
+          <w:rFonts w:ascii="Arial Unicode MS" w:cs="Arial Unicode MS" w:eastAsia="Arial Unicode MS" w:hAnsi="Arial Unicode MS"/>
+          <w:sz w:val="36"/>
+          <w:szCs w:val="36"/>
+          <w:rtl w:val="0"/>
+        </w:rPr>
+        <w:t xml:space="preserve">結果好則繼續精進、差強人意也無須氣餒，至少自己</w:t>
+      </w:r>
+      <w:r>
+        <w:rPr>
+          <w:rFonts w:ascii="Arial Unicode MS" w:cs="Arial Unicode MS" w:eastAsia="Arial Unicode MS" w:hAnsi="Arial Unicode MS"/>
+          <w:b w:val="1"/>
+          <w:sz w:val="36"/>
+          <w:szCs w:val="36"/>
+          <w:rtl w:val="0"/>
+        </w:rPr>
+        <w:t xml:space="preserve">學到相當多金融科技的知識，這些是金錢與分數無法衡量的無價瑰寶!</w:t>
+      </w:r>
+      <w:r>
+        <w:rPr>
+          <w:rtl w:val="0"/>
+        </w:rPr>
+      </w:r>
+    </w:p>
+    <w:p>
+      <w:pPr>
+        <w:ind w:left="720" w:firstLine="0"/>
+        <w:jc w:val="left"/>
+        <w:rPr>
+          <w:sz w:val="36"/>
+          <w:szCs w:val="36"/>
+        </w:rPr>
+      </w:pPr>
+      <w:r>
+        <w:rPr>
+          <w:rtl w:val="0"/>
+        </w:rPr>
+      </w:r>
+    </w:p>
+    <w:p>
+      <w:pPr>
+        <w:ind w:left="720" w:firstLine="0"/>
+        <w:jc w:val="left"/>
+        <w:rPr>
+          <w:sz w:val="36"/>
+          <w:szCs w:val="36"/>
+        </w:rPr>
+      </w:pPr>
+      <w:r>
+        <w:rPr>
+          <w:rFonts w:ascii="Arial Unicode MS" w:cs="Arial Unicode MS" w:eastAsia="Arial Unicode MS" w:hAnsi="Arial Unicode MS"/>
+          <w:sz w:val="36"/>
+          <w:szCs w:val="36"/>
+          <w:rtl w:val="0"/>
+        </w:rPr>
+        <w:t xml:space="preserve">人生中本就有許多不確定因素，三分天註定，七分靠打拼，在能力所及之內，做好自己應盡本份，我想這就是無愧於心了。</w:t>
       </w:r>
     </w:p>
     <w:sectPr>

</xml_diff>

<commit_message>
Bluffing my FinTech Final Project Report lolol
</commit_message>
<xml_diff>
--- a/Final_Project/Final_Project_Report.docx
+++ b/Final_Project/Final_Project_Report.docx
@@ -96,7 +96,45 @@
           <w:szCs w:val="36"/>
           <w:rtl w:val="0"/>
         </w:rPr>
-        <w:t xml:space="preserve">很明顯本期末專題是時序性資料預測，一定想到用回饋式神經網路RNN或長短期記憶網路LSTM訓練。神經網路固然強大，卻可能存在一個致命缺陷: 過擬合 (Overfitting) : 在initail submission很好的分數，有可能在最後十四天的評測中，大大落敗 (而14天也較短，無法看出以多年資料作訓練集從長計議的優勢，例如模型以半年至一年的scale有賺頭，但在未來十四天的評測，因時間長度不夠，短線而言可能無法給出好結果)。 </w:t>
+        <w:t xml:space="preserve">很明顯本期末專題是時序性資料預測，一定想到用回饋式神經網路RNN或長短期記憶網路LSTM訓練。</w:t>
+      </w:r>
+    </w:p>
+    <w:p>
+      <w:pPr>
+        <w:ind w:left="720" w:firstLine="0"/>
+        <w:jc w:val="left"/>
+        <w:rPr>
+          <w:sz w:val="36"/>
+          <w:szCs w:val="36"/>
+        </w:rPr>
+      </w:pPr>
+      <w:r>
+        <w:rPr>
+          <w:rFonts w:ascii="Arial Unicode MS" w:cs="Arial Unicode MS" w:eastAsia="Arial Unicode MS" w:hAnsi="Arial Unicode MS"/>
+          <w:sz w:val="36"/>
+          <w:szCs w:val="36"/>
+          <w:rtl w:val="0"/>
+        </w:rPr>
+        <w:t xml:space="preserve">神經網路固然強大，卻可能存在一個致命缺陷: </w:t>
+      </w:r>
+      <w:r>
+        <w:rPr>
+          <w:rFonts w:ascii="Arial Unicode MS" w:cs="Arial Unicode MS" w:eastAsia="Arial Unicode MS" w:hAnsi="Arial Unicode MS"/>
+          <w:b w:val="1"/>
+          <w:sz w:val="36"/>
+          <w:szCs w:val="36"/>
+          <w:rtl w:val="0"/>
+        </w:rPr>
+        <w:t xml:space="preserve">過擬合</w:t>
+      </w:r>
+      <w:r>
+        <w:rPr>
+          <w:rFonts w:ascii="Arial Unicode MS" w:cs="Arial Unicode MS" w:eastAsia="Arial Unicode MS" w:hAnsi="Arial Unicode MS"/>
+          <w:sz w:val="36"/>
+          <w:szCs w:val="36"/>
+          <w:rtl w:val="0"/>
+        </w:rPr>
+        <w:t xml:space="preserve"> (Overfitting) : 在initail submission很好的分數，有可能在最後14天評測中，大大落敗 (而14天也較短，無法看出以多年資料作訓練集從長計議的優勢，例如模型以半年至一年的長線scale有賺頭，但在未來14天評測，因時間長度不夠，短線而言可能無法給出好結果)。 </w:t>
       </w:r>
     </w:p>
     <w:p>
@@ -260,7 +298,26 @@
           <w:szCs w:val="36"/>
           <w:rtl w:val="0"/>
         </w:rPr>
-        <w:t xml:space="preserve">由上台指期走勢圖得知，指數雖沒有如亞馬遜公司在近幾年大幅竄升，卻是穩穩成長(納入股市型態學考量)。選擇最基本技術指標MA、RSI即可。第二次作業，我用 RSI作指標，搭配短期RSU數值限制在某範圍配合各支股票fine tuning，而獲得了高達5.5萬分的高分成績位居全班第八。</w:t>
+        <w:t xml:space="preserve">由上台指期走勢圖得知，指數雖沒有如亞馬遜公司在近幾年大幅竄升，卻是穩穩成長(納入股市型態學考量)。選擇最基本技術指標MA、RSI即可。</w:t>
+      </w:r>
+    </w:p>
+    <w:p>
+      <w:pPr>
+        <w:ind w:left="720" w:firstLine="0"/>
+        <w:jc w:val="left"/>
+        <w:rPr>
+          <w:sz w:val="36"/>
+          <w:szCs w:val="36"/>
+        </w:rPr>
+      </w:pPr>
+      <w:r>
+        <w:rPr>
+          <w:rFonts w:ascii="Arial Unicode MS" w:cs="Arial Unicode MS" w:eastAsia="Arial Unicode MS" w:hAnsi="Arial Unicode MS"/>
+          <w:sz w:val="36"/>
+          <w:szCs w:val="36"/>
+          <w:rtl w:val="0"/>
+        </w:rPr>
+        <w:t xml:space="preserve">第二次作業，我用 RSI作指標，搭配短期RSU數值限制在某範圍配合各支股票fine tuning，而獲得了高達5.5萬分的高分成績位居全班第八。</w:t>
       </w:r>
     </w:p>
     <w:p>
@@ -279,7 +336,7 @@
         </w:rPr>
         <w:drawing>
           <wp:inline distB="114300" distT="114300" distL="114300" distR="114300">
-            <wp:extent cx="4769213" cy="1541027"/>
+            <wp:extent cx="3978637" cy="1286506"/>
             <wp:effectExtent b="0" l="0" r="0" t="0"/>
             <wp:docPr id="4" name="image1.png"/>
             <a:graphic>
@@ -299,7 +356,7 @@
                   <pic:spPr>
                     <a:xfrm>
                       <a:off x="0" y="0"/>
-                      <a:ext cx="4769213" cy="1541027"/>
+                      <a:ext cx="3978637" cy="1286506"/>
                     </a:xfrm>
                     <a:prstGeom prst="rect"/>
                     <a:ln/>
@@ -503,12 +560,12 @@
           <wp:inline distB="114300" distT="114300" distL="114300" distR="114300">
             <wp:extent cx="5864588" cy="4022258"/>
             <wp:effectExtent b="0" l="0" r="0" t="0"/>
-            <wp:docPr id="1" name="image2.png"/>
+            <wp:docPr id="1" name="image5.png"/>
             <a:graphic>
               <a:graphicData uri="http://schemas.openxmlformats.org/drawingml/2006/picture">
                 <pic:pic>
                   <pic:nvPicPr>
-                    <pic:cNvPr id="0" name="image2.png"/>
+                    <pic:cNvPr id="0" name="image5.png"/>
                     <pic:cNvPicPr preferRelativeResize="0"/>
                   </pic:nvPicPr>
                   <pic:blipFill>
@@ -695,19 +752,19 @@
         </w:rPr>
         <w:drawing>
           <wp:inline distB="114300" distT="114300" distL="114300" distR="114300">
-            <wp:extent cx="5685852" cy="3555638"/>
+            <wp:extent cx="6109170" cy="1806937"/>
             <wp:effectExtent b="0" l="0" r="0" t="0"/>
-            <wp:docPr id="2" name="image4.png"/>
+            <wp:docPr id="2" name="image2.png"/>
             <a:graphic>
               <a:graphicData uri="http://schemas.openxmlformats.org/drawingml/2006/picture">
                 <pic:pic>
                   <pic:nvPicPr>
-                    <pic:cNvPr id="0" name="image4.png"/>
+                    <pic:cNvPr id="0" name="image2.png"/>
                     <pic:cNvPicPr preferRelativeResize="0"/>
                   </pic:nvPicPr>
                   <pic:blipFill>
                     <a:blip r:embed="rId9"/>
-                    <a:srcRect b="0" l="0" r="0" t="0"/>
+                    <a:srcRect b="0" l="0" r="0" t="52763"/>
                     <a:stretch>
                       <a:fillRect/>
                     </a:stretch>
@@ -715,7 +772,7 @@
                   <pic:spPr>
                     <a:xfrm>
                       <a:off x="0" y="0"/>
-                      <a:ext cx="5685852" cy="3555638"/>
+                      <a:ext cx="6109170" cy="1806937"/>
                     </a:xfrm>
                     <a:prstGeom prst="rect"/>
                     <a:ln/>
@@ -823,12 +880,12 @@
           <wp:inline distB="114300" distT="114300" distL="114300" distR="114300">
             <wp:extent cx="6298128" cy="3254737"/>
             <wp:effectExtent b="0" l="0" r="0" t="0"/>
-            <wp:docPr id="3" name="image5.png"/>
+            <wp:docPr id="3" name="image4.png"/>
             <a:graphic>
               <a:graphicData uri="http://schemas.openxmlformats.org/drawingml/2006/picture">
                 <pic:pic>
                   <pic:nvPicPr>
-                    <pic:cNvPr id="0" name="image5.png"/>
+                    <pic:cNvPr id="0" name="image4.png"/>
                     <pic:cNvPicPr preferRelativeResize="0"/>
                   </pic:nvPicPr>
                   <pic:blipFill>
@@ -941,7 +998,7 @@
           <w:szCs w:val="36"/>
           <w:rtl w:val="0"/>
         </w:rPr>
-        <w:t xml:space="preserve">不久將來，若以程式作自動交易、股價追蹤，RSI MA KD三個最基本指標，會是除LSTM等方法最需要納入模型中，甚至某些情況以上三個指標的表現可能不亞於神經網路。</w:t>
+        <w:t xml:space="preserve">不久將來，若以程式作自動交易、股價追蹤，則RSI MA KD三個最基本指標，會是除LSTM等方法最需要納入模型中，甚至某些情況以上三個指標的表現可能不亞於神經網路。</w:t>
       </w:r>
     </w:p>
     <w:p>
@@ -1051,6 +1108,7 @@
         <w:ind w:left="720" w:firstLine="0"/>
         <w:jc w:val="left"/>
         <w:rPr>
+          <w:b w:val="1"/>
           <w:sz w:val="36"/>
           <w:szCs w:val="36"/>
         </w:rPr>
@@ -1072,46 +1130,99 @@
           <w:szCs w:val="36"/>
           <w:rtl w:val="0"/>
         </w:rPr>
-        <w:t xml:space="preserve">學到相當多金融科技的知識，這些是金錢與分數無法衡量的無價瑰寶!</w:t>
-      </w:r>
-      <w:r>
-        <w:rPr>
-          <w:rtl w:val="0"/>
-        </w:rPr>
-      </w:r>
-    </w:p>
-    <w:p>
-      <w:pPr>
-        <w:ind w:left="720" w:firstLine="0"/>
-        <w:jc w:val="left"/>
-        <w:rPr>
-          <w:sz w:val="36"/>
-          <w:szCs w:val="36"/>
-        </w:rPr>
-      </w:pPr>
-      <w:r>
-        <w:rPr>
-          <w:rtl w:val="0"/>
-        </w:rPr>
-      </w:r>
-    </w:p>
-    <w:p>
-      <w:pPr>
-        <w:ind w:left="720" w:firstLine="0"/>
-        <w:jc w:val="left"/>
-        <w:rPr>
-          <w:sz w:val="36"/>
-          <w:szCs w:val="36"/>
-        </w:rPr>
-      </w:pPr>
-      <w:r>
-        <w:rPr>
-          <w:rFonts w:ascii="Arial Unicode MS" w:cs="Arial Unicode MS" w:eastAsia="Arial Unicode MS" w:hAnsi="Arial Unicode MS"/>
-          <w:sz w:val="36"/>
-          <w:szCs w:val="36"/>
-          <w:rtl w:val="0"/>
-        </w:rPr>
-        <w:t xml:space="preserve">人生中本就有許多不確定因素，三分天註定，七分靠打拼，在能力所及之內，做好自己應盡本份，我想這就是無愧於心了。</w:t>
+        <w:t xml:space="preserve">學到相當多金融科技的知識，</w:t>
+      </w:r>
+      <w:r>
+        <w:rPr>
+          <w:rFonts w:ascii="Arial Unicode MS" w:cs="Arial Unicode MS" w:eastAsia="Arial Unicode MS" w:hAnsi="Arial Unicode MS"/>
+          <w:sz w:val="36"/>
+          <w:szCs w:val="36"/>
+          <w:rtl w:val="0"/>
+        </w:rPr>
+        <w:t xml:space="preserve">無論從學期初的期貨與選擇權、再到學期中的機器人理專，以及最後的比特幣交易，都是收穫滿滿</w:t>
+      </w:r>
+      <w:r>
+        <w:rPr>
+          <w:rFonts w:ascii="Arial Unicode MS" w:cs="Arial Unicode MS" w:eastAsia="Arial Unicode MS" w:hAnsi="Arial Unicode MS"/>
+          <w:b w:val="1"/>
+          <w:sz w:val="36"/>
+          <w:szCs w:val="36"/>
+          <w:rtl w:val="0"/>
+        </w:rPr>
+        <w:t xml:space="preserve">。</w:t>
+      </w:r>
+    </w:p>
+    <w:p>
+      <w:pPr>
+        <w:ind w:left="720" w:firstLine="0"/>
+        <w:jc w:val="left"/>
+        <w:rPr>
+          <w:b w:val="1"/>
+          <w:sz w:val="36"/>
+          <w:szCs w:val="36"/>
+        </w:rPr>
+      </w:pPr>
+      <w:r>
+        <w:rPr>
+          <w:rFonts w:ascii="Arial Unicode MS" w:cs="Arial Unicode MS" w:eastAsia="Arial Unicode MS" w:hAnsi="Arial Unicode MS"/>
+          <w:sz w:val="36"/>
+          <w:szCs w:val="36"/>
+          <w:rtl w:val="0"/>
+        </w:rPr>
+        <w:t xml:space="preserve">每一次模型修正、參數精進，則讓我理解原來刻板的程式運作，居然</w:t>
+      </w:r>
+      <w:r>
+        <w:rPr>
+          <w:rFonts w:ascii="Arial Unicode MS" w:cs="Arial Unicode MS" w:eastAsia="Arial Unicode MS" w:hAnsi="Arial Unicode MS"/>
+          <w:b w:val="1"/>
+          <w:sz w:val="36"/>
+          <w:szCs w:val="36"/>
+          <w:rtl w:val="0"/>
+        </w:rPr>
+        <w:t xml:space="preserve">能跟造福人類的金融體系結合，這些是金錢與分數無法衡量的無價瑰寶!</w:t>
+      </w:r>
+    </w:p>
+    <w:p>
+      <w:pPr>
+        <w:ind w:left="720" w:firstLine="0"/>
+        <w:jc w:val="left"/>
+        <w:rPr>
+          <w:sz w:val="36"/>
+          <w:szCs w:val="36"/>
+        </w:rPr>
+      </w:pPr>
+      <w:r>
+        <w:rPr>
+          <w:rtl w:val="0"/>
+        </w:rPr>
+      </w:r>
+    </w:p>
+    <w:p>
+      <w:pPr>
+        <w:ind w:left="720" w:firstLine="0"/>
+        <w:jc w:val="left"/>
+        <w:rPr>
+          <w:sz w:val="36"/>
+          <w:szCs w:val="36"/>
+        </w:rPr>
+      </w:pPr>
+      <w:r>
+        <w:rPr>
+          <w:rFonts w:ascii="Arial Unicode MS" w:cs="Arial Unicode MS" w:eastAsia="Arial Unicode MS" w:hAnsi="Arial Unicode MS"/>
+          <w:sz w:val="36"/>
+          <w:szCs w:val="36"/>
+          <w:rtl w:val="0"/>
+        </w:rPr>
+        <w:t xml:space="preserve">股票市場起伏如</w:t>
+      </w:r>
+      <w:r>
+        <w:rPr>
+          <w:rFonts w:ascii="Arial Unicode MS" w:cs="Arial Unicode MS" w:eastAsia="Arial Unicode MS" w:hAnsi="Arial Unicode MS"/>
+          <w:sz w:val="36"/>
+          <w:szCs w:val="36"/>
+          <w:rtl w:val="0"/>
+        </w:rPr>
+        <w:t xml:space="preserve">人生，本就有許多不確定因素，一如知名俗諺【三分天註定，七分靠打拼】 或誠意伯劉伯溫所云【豈能盡如人意，但求無愧於心】，在能力所及之內，做好自己應盡本份，我想這就是無愧於心了。</w:t>
       </w:r>
     </w:p>
     <w:sectPr>

</xml_diff>